<commit_message>
ooh, I foget to create an OBJECT
</commit_message>
<xml_diff>
--- a/Lesson14/hw_lesson#14.docx
+++ b/Lesson14/hw_lesson#14.docx
@@ -82,7 +82,7 @@
           <w:szCs w:val="19"/>
           <w:lang w:val="ru-BY"/>
         </w:rPr>
-        <w:t>SELECT</w:t>
+        <w:t>CREATE</w:t>
       </w:r>
       <w:r>
         <w:rPr>
@@ -102,17 +102,17 @@
           <w:szCs w:val="19"/>
           <w:lang w:val="ru-BY"/>
         </w:rPr>
-        <w:t>TOP</w:t>
-      </w:r>
-      <w:r>
-        <w:rPr>
-          <w:rFonts w:ascii="Consolas" w:hAnsi="Consolas" w:cs="Consolas"/>
-          <w:color w:val="000000"/>
-          <w:sz w:val="19"/>
-          <w:szCs w:val="19"/>
-          <w:lang w:val="ru-BY"/>
-        </w:rPr>
-        <w:t xml:space="preserve"> 50 </w:t>
+        <w:t>VIEW</w:t>
+      </w:r>
+      <w:r>
+        <w:rPr>
+          <w:rFonts w:ascii="Consolas" w:hAnsi="Consolas" w:cs="Consolas"/>
+          <w:color w:val="000000"/>
+          <w:sz w:val="19"/>
+          <w:szCs w:val="19"/>
+          <w:lang w:val="ru-BY"/>
+        </w:rPr>
+        <w:t xml:space="preserve"> top50Sellers </w:t>
       </w:r>
       <w:r>
         <w:rPr>
@@ -122,166 +122,8 @@
           <w:szCs w:val="19"/>
           <w:lang w:val="ru-BY"/>
         </w:rPr>
-        <w:t>WITH</w:t>
-      </w:r>
-      <w:r>
-        <w:rPr>
-          <w:rFonts w:ascii="Consolas" w:hAnsi="Consolas" w:cs="Consolas"/>
-          <w:color w:val="000000"/>
-          <w:sz w:val="19"/>
-          <w:szCs w:val="19"/>
-          <w:lang w:val="ru-BY"/>
-        </w:rPr>
-        <w:t xml:space="preserve"> TIES </w:t>
-      </w:r>
-      <w:proofErr w:type="spellStart"/>
-      <w:r>
-        <w:rPr>
-          <w:rFonts w:ascii="Consolas" w:hAnsi="Consolas" w:cs="Consolas"/>
-          <w:color w:val="000000"/>
-          <w:sz w:val="19"/>
-          <w:szCs w:val="19"/>
-          <w:lang w:val="ru-BY"/>
-        </w:rPr>
-        <w:t>FirstName</w:t>
-      </w:r>
-      <w:proofErr w:type="spellEnd"/>
-      <w:r>
-        <w:rPr>
-          <w:rFonts w:ascii="Consolas" w:hAnsi="Consolas" w:cs="Consolas"/>
-          <w:color w:val="808080"/>
-          <w:sz w:val="19"/>
-          <w:szCs w:val="19"/>
-          <w:lang w:val="ru-BY"/>
-        </w:rPr>
-        <w:t>,</w:t>
-      </w:r>
-      <w:r>
-        <w:rPr>
-          <w:rFonts w:ascii="Consolas" w:hAnsi="Consolas" w:cs="Consolas"/>
-          <w:color w:val="000000"/>
-          <w:sz w:val="19"/>
-          <w:szCs w:val="19"/>
-          <w:lang w:val="ru-BY"/>
-        </w:rPr>
-        <w:t xml:space="preserve"> </w:t>
-      </w:r>
-      <w:proofErr w:type="spellStart"/>
-      <w:r>
-        <w:rPr>
-          <w:rFonts w:ascii="Consolas" w:hAnsi="Consolas" w:cs="Consolas"/>
-          <w:color w:val="000000"/>
-          <w:sz w:val="19"/>
-          <w:szCs w:val="19"/>
-          <w:lang w:val="ru-BY"/>
-        </w:rPr>
-        <w:t>LastName</w:t>
-      </w:r>
-      <w:proofErr w:type="spellEnd"/>
-      <w:r>
-        <w:rPr>
-          <w:rFonts w:ascii="Consolas" w:hAnsi="Consolas" w:cs="Consolas"/>
-          <w:color w:val="808080"/>
-          <w:sz w:val="19"/>
-          <w:szCs w:val="19"/>
-          <w:lang w:val="ru-BY"/>
-        </w:rPr>
-        <w:t>,</w:t>
-      </w:r>
-      <w:r>
-        <w:rPr>
-          <w:rFonts w:ascii="Consolas" w:hAnsi="Consolas" w:cs="Consolas"/>
-          <w:color w:val="000000"/>
-          <w:sz w:val="19"/>
-          <w:szCs w:val="19"/>
-          <w:lang w:val="ru-BY"/>
-        </w:rPr>
-        <w:t xml:space="preserve"> </w:t>
-      </w:r>
-      <w:r>
-        <w:rPr>
-          <w:rFonts w:ascii="Consolas" w:hAnsi="Consolas" w:cs="Consolas"/>
-          <w:color w:val="FF00FF"/>
-          <w:sz w:val="19"/>
-          <w:szCs w:val="19"/>
-          <w:lang w:val="ru-BY"/>
-        </w:rPr>
-        <w:t>SUM</w:t>
-      </w:r>
-      <w:r>
-        <w:rPr>
-          <w:rFonts w:ascii="Consolas" w:hAnsi="Consolas" w:cs="Consolas"/>
-          <w:color w:val="808080"/>
-          <w:sz w:val="19"/>
-          <w:szCs w:val="19"/>
-          <w:lang w:val="ru-BY"/>
-        </w:rPr>
-        <w:t>(</w:t>
-      </w:r>
-      <w:proofErr w:type="spellStart"/>
-      <w:r>
-        <w:rPr>
-          <w:rFonts w:ascii="Consolas" w:hAnsi="Consolas" w:cs="Consolas"/>
-          <w:color w:val="000000"/>
-          <w:sz w:val="19"/>
-          <w:szCs w:val="19"/>
-          <w:lang w:val="ru-BY"/>
-        </w:rPr>
-        <w:t>rating</w:t>
-      </w:r>
-      <w:proofErr w:type="spellEnd"/>
-      <w:r>
-        <w:rPr>
-          <w:rFonts w:ascii="Consolas" w:hAnsi="Consolas" w:cs="Consolas"/>
-          <w:color w:val="808080"/>
-          <w:sz w:val="19"/>
-          <w:szCs w:val="19"/>
-          <w:lang w:val="ru-BY"/>
-        </w:rPr>
-        <w:t>)</w:t>
-      </w:r>
-      <w:r>
-        <w:rPr>
-          <w:rFonts w:ascii="Consolas" w:hAnsi="Consolas" w:cs="Consolas"/>
-          <w:color w:val="000000"/>
-          <w:sz w:val="19"/>
-          <w:szCs w:val="19"/>
-          <w:lang w:val="ru-BY"/>
-        </w:rPr>
-        <w:t xml:space="preserve"> </w:t>
-      </w:r>
-      <w:r>
-        <w:rPr>
-          <w:rFonts w:ascii="Consolas" w:hAnsi="Consolas" w:cs="Consolas"/>
-          <w:color w:val="0000FF"/>
-          <w:sz w:val="19"/>
-          <w:szCs w:val="19"/>
-          <w:lang w:val="ru-BY"/>
-        </w:rPr>
         <w:t>AS</w:t>
       </w:r>
-      <w:r>
-        <w:rPr>
-          <w:rFonts w:ascii="Consolas" w:hAnsi="Consolas" w:cs="Consolas"/>
-          <w:color w:val="000000"/>
-          <w:sz w:val="19"/>
-          <w:szCs w:val="19"/>
-          <w:lang w:val="ru-BY"/>
-        </w:rPr>
-        <w:t xml:space="preserve"> </w:t>
-      </w:r>
-      <w:proofErr w:type="spellStart"/>
-      <w:r>
-        <w:rPr>
-          <w:rFonts w:ascii="Consolas" w:hAnsi="Consolas" w:cs="Consolas"/>
-          <w:color w:val="000000"/>
-          <w:sz w:val="19"/>
-          <w:szCs w:val="19"/>
-          <w:lang w:val="ru-BY"/>
-        </w:rPr>
-        <w:t>rating</w:t>
-      </w:r>
-      <w:proofErr w:type="spellEnd"/>
     </w:p>
     <w:p>
       <w:pPr>
@@ -305,8 +147,206 @@
           <w:szCs w:val="19"/>
           <w:lang w:val="ru-BY"/>
         </w:rPr>
-        <w:t>FROM</w:t>
-      </w:r>
+        <w:t>SELECT</w:t>
+      </w:r>
+      <w:r>
+        <w:rPr>
+          <w:rFonts w:ascii="Consolas" w:hAnsi="Consolas" w:cs="Consolas"/>
+          <w:color w:val="000000"/>
+          <w:sz w:val="19"/>
+          <w:szCs w:val="19"/>
+          <w:lang w:val="ru-BY"/>
+        </w:rPr>
+        <w:t xml:space="preserve"> </w:t>
+      </w:r>
+      <w:r>
+        <w:rPr>
+          <w:rFonts w:ascii="Consolas" w:hAnsi="Consolas" w:cs="Consolas"/>
+          <w:color w:val="0000FF"/>
+          <w:sz w:val="19"/>
+          <w:szCs w:val="19"/>
+          <w:lang w:val="ru-BY"/>
+        </w:rPr>
+        <w:t>TOP</w:t>
+      </w:r>
+      <w:r>
+        <w:rPr>
+          <w:rFonts w:ascii="Consolas" w:hAnsi="Consolas" w:cs="Consolas"/>
+          <w:color w:val="000000"/>
+          <w:sz w:val="19"/>
+          <w:szCs w:val="19"/>
+          <w:lang w:val="ru-BY"/>
+        </w:rPr>
+        <w:t xml:space="preserve"> 50 </w:t>
+      </w:r>
+      <w:r>
+        <w:rPr>
+          <w:rFonts w:ascii="Consolas" w:hAnsi="Consolas" w:cs="Consolas"/>
+          <w:color w:val="0000FF"/>
+          <w:sz w:val="19"/>
+          <w:szCs w:val="19"/>
+          <w:lang w:val="ru-BY"/>
+        </w:rPr>
+        <w:t>WITH</w:t>
+      </w:r>
+      <w:r>
+        <w:rPr>
+          <w:rFonts w:ascii="Consolas" w:hAnsi="Consolas" w:cs="Consolas"/>
+          <w:color w:val="000000"/>
+          <w:sz w:val="19"/>
+          <w:szCs w:val="19"/>
+          <w:lang w:val="ru-BY"/>
+        </w:rPr>
+        <w:t xml:space="preserve"> TIES </w:t>
+      </w:r>
+      <w:proofErr w:type="spellStart"/>
+      <w:r>
+        <w:rPr>
+          <w:rFonts w:ascii="Consolas" w:hAnsi="Consolas" w:cs="Consolas"/>
+          <w:color w:val="000000"/>
+          <w:sz w:val="19"/>
+          <w:szCs w:val="19"/>
+          <w:lang w:val="ru-BY"/>
+        </w:rPr>
+        <w:t>FirstName</w:t>
+      </w:r>
+      <w:proofErr w:type="spellEnd"/>
+      <w:r>
+        <w:rPr>
+          <w:rFonts w:ascii="Consolas" w:hAnsi="Consolas" w:cs="Consolas"/>
+          <w:color w:val="808080"/>
+          <w:sz w:val="19"/>
+          <w:szCs w:val="19"/>
+          <w:lang w:val="ru-BY"/>
+        </w:rPr>
+        <w:t>,</w:t>
+      </w:r>
+      <w:r>
+        <w:rPr>
+          <w:rFonts w:ascii="Consolas" w:hAnsi="Consolas" w:cs="Consolas"/>
+          <w:color w:val="000000"/>
+          <w:sz w:val="19"/>
+          <w:szCs w:val="19"/>
+          <w:lang w:val="ru-BY"/>
+        </w:rPr>
+        <w:t xml:space="preserve"> </w:t>
+      </w:r>
+      <w:proofErr w:type="spellStart"/>
+      <w:r>
+        <w:rPr>
+          <w:rFonts w:ascii="Consolas" w:hAnsi="Consolas" w:cs="Consolas"/>
+          <w:color w:val="000000"/>
+          <w:sz w:val="19"/>
+          <w:szCs w:val="19"/>
+          <w:lang w:val="ru-BY"/>
+        </w:rPr>
+        <w:t>LastName</w:t>
+      </w:r>
+      <w:proofErr w:type="spellEnd"/>
+      <w:r>
+        <w:rPr>
+          <w:rFonts w:ascii="Consolas" w:hAnsi="Consolas" w:cs="Consolas"/>
+          <w:color w:val="808080"/>
+          <w:sz w:val="19"/>
+          <w:szCs w:val="19"/>
+          <w:lang w:val="ru-BY"/>
+        </w:rPr>
+        <w:t>,</w:t>
+      </w:r>
+      <w:r>
+        <w:rPr>
+          <w:rFonts w:ascii="Consolas" w:hAnsi="Consolas" w:cs="Consolas"/>
+          <w:color w:val="000000"/>
+          <w:sz w:val="19"/>
+          <w:szCs w:val="19"/>
+          <w:lang w:val="ru-BY"/>
+        </w:rPr>
+        <w:t xml:space="preserve"> </w:t>
+      </w:r>
+      <w:r>
+        <w:rPr>
+          <w:rFonts w:ascii="Consolas" w:hAnsi="Consolas" w:cs="Consolas"/>
+          <w:color w:val="FF00FF"/>
+          <w:sz w:val="19"/>
+          <w:szCs w:val="19"/>
+          <w:lang w:val="ru-BY"/>
+        </w:rPr>
+        <w:t>SUM</w:t>
+      </w:r>
+      <w:r>
+        <w:rPr>
+          <w:rFonts w:ascii="Consolas" w:hAnsi="Consolas" w:cs="Consolas"/>
+          <w:color w:val="808080"/>
+          <w:sz w:val="19"/>
+          <w:szCs w:val="19"/>
+          <w:lang w:val="ru-BY"/>
+        </w:rPr>
+        <w:t>(</w:t>
+      </w:r>
+      <w:proofErr w:type="spellStart"/>
+      <w:r>
+        <w:rPr>
+          <w:rFonts w:ascii="Consolas" w:hAnsi="Consolas" w:cs="Consolas"/>
+          <w:color w:val="000000"/>
+          <w:sz w:val="19"/>
+          <w:szCs w:val="19"/>
+          <w:lang w:val="ru-BY"/>
+        </w:rPr>
+        <w:t>rating</w:t>
+      </w:r>
+      <w:proofErr w:type="spellEnd"/>
+      <w:r>
+        <w:rPr>
+          <w:rFonts w:ascii="Consolas" w:hAnsi="Consolas" w:cs="Consolas"/>
+          <w:color w:val="808080"/>
+          <w:sz w:val="19"/>
+          <w:szCs w:val="19"/>
+          <w:lang w:val="ru-BY"/>
+        </w:rPr>
+        <w:t>)</w:t>
+      </w:r>
+      <w:r>
+        <w:rPr>
+          <w:rFonts w:ascii="Consolas" w:hAnsi="Consolas" w:cs="Consolas"/>
+          <w:color w:val="000000"/>
+          <w:sz w:val="19"/>
+          <w:szCs w:val="19"/>
+          <w:lang w:val="ru-BY"/>
+        </w:rPr>
+        <w:t xml:space="preserve"> </w:t>
+      </w:r>
+      <w:r>
+        <w:rPr>
+          <w:rFonts w:ascii="Consolas" w:hAnsi="Consolas" w:cs="Consolas"/>
+          <w:color w:val="0000FF"/>
+          <w:sz w:val="19"/>
+          <w:szCs w:val="19"/>
+          <w:lang w:val="ru-BY"/>
+        </w:rPr>
+        <w:t>AS</w:t>
+      </w:r>
+      <w:r>
+        <w:rPr>
+          <w:rFonts w:ascii="Consolas" w:hAnsi="Consolas" w:cs="Consolas"/>
+          <w:color w:val="000000"/>
+          <w:sz w:val="19"/>
+          <w:szCs w:val="19"/>
+          <w:lang w:val="ru-BY"/>
+        </w:rPr>
+        <w:t xml:space="preserve"> </w:t>
+      </w:r>
+      <w:proofErr w:type="spellStart"/>
+      <w:r>
+        <w:rPr>
+          <w:rFonts w:ascii="Consolas" w:hAnsi="Consolas" w:cs="Consolas"/>
+          <w:color w:val="000000"/>
+          <w:sz w:val="19"/>
+          <w:szCs w:val="19"/>
+          <w:lang w:val="ru-BY"/>
+        </w:rPr>
+        <w:t>rating</w:t>
+      </w:r>
+      <w:proofErr w:type="spellEnd"/>
     </w:p>
     <w:p>
       <w:pPr>
@@ -325,12 +365,12 @@
       <w:r>
         <w:rPr>
           <w:rFonts w:ascii="Consolas" w:hAnsi="Consolas" w:cs="Consolas"/>
-          <w:color w:val="808080"/>
-          <w:sz w:val="19"/>
-          <w:szCs w:val="19"/>
-          <w:lang w:val="ru-BY"/>
-        </w:rPr>
-        <w:t>(</w:t>
+          <w:color w:val="0000FF"/>
+          <w:sz w:val="19"/>
+          <w:szCs w:val="19"/>
+          <w:lang w:val="ru-BY"/>
+        </w:rPr>
+        <w:t>FROM</w:t>
       </w:r>
     </w:p>
     <w:p>
@@ -350,76 +390,12 @@
       <w:r>
         <w:rPr>
           <w:rFonts w:ascii="Consolas" w:hAnsi="Consolas" w:cs="Consolas"/>
-          <w:color w:val="0000FF"/>
-          <w:sz w:val="19"/>
-          <w:szCs w:val="19"/>
-          <w:lang w:val="ru-BY"/>
-        </w:rPr>
-        <w:t>SELECT</w:t>
-      </w:r>
-      <w:r>
-        <w:rPr>
-          <w:rFonts w:ascii="Consolas" w:hAnsi="Consolas" w:cs="Consolas"/>
-          <w:color w:val="000000"/>
-          <w:sz w:val="19"/>
-          <w:szCs w:val="19"/>
-          <w:lang w:val="ru-BY"/>
-        </w:rPr>
-        <w:t xml:space="preserve"> </w:t>
-      </w:r>
-      <w:proofErr w:type="spellStart"/>
-      <w:r>
-        <w:rPr>
-          <w:rFonts w:ascii="Consolas" w:hAnsi="Consolas" w:cs="Consolas"/>
-          <w:color w:val="000000"/>
-          <w:sz w:val="19"/>
-          <w:szCs w:val="19"/>
-          <w:lang w:val="ru-BY"/>
-        </w:rPr>
-        <w:t>SellerID</w:t>
-      </w:r>
-      <w:proofErr w:type="spellEnd"/>
-      <w:r>
-        <w:rPr>
-          <w:rFonts w:ascii="Consolas" w:hAnsi="Consolas" w:cs="Consolas"/>
           <w:color w:val="808080"/>
           <w:sz w:val="19"/>
           <w:szCs w:val="19"/>
           <w:lang w:val="ru-BY"/>
         </w:rPr>
-        <w:t>,</w:t>
-      </w:r>
-      <w:r>
-        <w:rPr>
-          <w:rFonts w:ascii="Consolas" w:hAnsi="Consolas" w:cs="Consolas"/>
-          <w:color w:val="000000"/>
-          <w:sz w:val="19"/>
-          <w:szCs w:val="19"/>
-          <w:lang w:val="ru-BY"/>
-        </w:rPr>
-        <w:t xml:space="preserve"> </w:t>
-      </w:r>
-      <w:proofErr w:type="spellStart"/>
-      <w:r>
-        <w:rPr>
-          <w:rFonts w:ascii="Consolas" w:hAnsi="Consolas" w:cs="Consolas"/>
-          <w:color w:val="000000"/>
-          <w:sz w:val="19"/>
-          <w:szCs w:val="19"/>
-          <w:lang w:val="ru-BY"/>
-        </w:rPr>
-        <w:t>SaleDate</w:t>
-      </w:r>
-      <w:proofErr w:type="spellEnd"/>
-      <w:r>
-        <w:rPr>
-          <w:rFonts w:ascii="Consolas" w:hAnsi="Consolas" w:cs="Consolas"/>
-          <w:color w:val="808080"/>
-          <w:sz w:val="19"/>
-          <w:szCs w:val="19"/>
-          <w:lang w:val="ru-BY"/>
-        </w:rPr>
-        <w:t>,</w:t>
+        <w:t>(</w:t>
       </w:r>
     </w:p>
     <w:p>
@@ -444,7 +420,7 @@
           <w:szCs w:val="19"/>
           <w:lang w:val="ru-BY"/>
         </w:rPr>
-        <w:t>CASE</w:t>
+        <w:t>SELECT</w:t>
       </w:r>
       <w:r>
         <w:rPr>
@@ -455,6 +431,60 @@
           <w:lang w:val="ru-BY"/>
         </w:rPr>
         <w:t xml:space="preserve"> </w:t>
+      </w:r>
+      <w:proofErr w:type="spellStart"/>
+      <w:r>
+        <w:rPr>
+          <w:rFonts w:ascii="Consolas" w:hAnsi="Consolas" w:cs="Consolas"/>
+          <w:color w:val="000000"/>
+          <w:sz w:val="19"/>
+          <w:szCs w:val="19"/>
+          <w:lang w:val="ru-BY"/>
+        </w:rPr>
+        <w:t>SellerID</w:t>
+      </w:r>
+      <w:proofErr w:type="spellEnd"/>
+      <w:r>
+        <w:rPr>
+          <w:rFonts w:ascii="Consolas" w:hAnsi="Consolas" w:cs="Consolas"/>
+          <w:color w:val="808080"/>
+          <w:sz w:val="19"/>
+          <w:szCs w:val="19"/>
+          <w:lang w:val="ru-BY"/>
+        </w:rPr>
+        <w:t>,</w:t>
+      </w:r>
+      <w:r>
+        <w:rPr>
+          <w:rFonts w:ascii="Consolas" w:hAnsi="Consolas" w:cs="Consolas"/>
+          <w:color w:val="000000"/>
+          <w:sz w:val="19"/>
+          <w:szCs w:val="19"/>
+          <w:lang w:val="ru-BY"/>
+        </w:rPr>
+        <w:t xml:space="preserve"> </w:t>
+      </w:r>
+      <w:proofErr w:type="spellStart"/>
+      <w:r>
+        <w:rPr>
+          <w:rFonts w:ascii="Consolas" w:hAnsi="Consolas" w:cs="Consolas"/>
+          <w:color w:val="000000"/>
+          <w:sz w:val="19"/>
+          <w:szCs w:val="19"/>
+          <w:lang w:val="ru-BY"/>
+        </w:rPr>
+        <w:t>SaleDate</w:t>
+      </w:r>
+      <w:proofErr w:type="spellEnd"/>
+      <w:r>
+        <w:rPr>
+          <w:rFonts w:ascii="Consolas" w:hAnsi="Consolas" w:cs="Consolas"/>
+          <w:color w:val="808080"/>
+          <w:sz w:val="19"/>
+          <w:szCs w:val="19"/>
+          <w:lang w:val="ru-BY"/>
+        </w:rPr>
+        <w:t>,</w:t>
       </w:r>
     </w:p>
     <w:p>
@@ -474,22 +504,12 @@
       <w:r>
         <w:rPr>
           <w:rFonts w:ascii="Consolas" w:hAnsi="Consolas" w:cs="Consolas"/>
-          <w:color w:val="000000"/>
-          <w:sz w:val="19"/>
-          <w:szCs w:val="19"/>
-          <w:lang w:val="ru-BY"/>
-        </w:rPr>
-        <w:tab/>
-      </w:r>
-      <w:r>
-        <w:rPr>
-          <w:rFonts w:ascii="Consolas" w:hAnsi="Consolas" w:cs="Consolas"/>
           <w:color w:val="0000FF"/>
           <w:sz w:val="19"/>
           <w:szCs w:val="19"/>
           <w:lang w:val="ru-BY"/>
         </w:rPr>
-        <w:t>WHEN</w:t>
+        <w:t>CASE</w:t>
       </w:r>
       <w:r>
         <w:rPr>
@@ -500,96 +520,6 @@
           <w:lang w:val="ru-BY"/>
         </w:rPr>
         <w:t xml:space="preserve"> </w:t>
-      </w:r>
-      <w:r>
-        <w:rPr>
-          <w:rFonts w:ascii="Consolas" w:hAnsi="Consolas" w:cs="Consolas"/>
-          <w:color w:val="FF00FF"/>
-          <w:sz w:val="19"/>
-          <w:szCs w:val="19"/>
-          <w:lang w:val="ru-BY"/>
-        </w:rPr>
-        <w:t>COUNT</w:t>
-      </w:r>
-      <w:r>
-        <w:rPr>
-          <w:rFonts w:ascii="Consolas" w:hAnsi="Consolas" w:cs="Consolas"/>
-          <w:color w:val="808080"/>
-          <w:sz w:val="19"/>
-          <w:szCs w:val="19"/>
-          <w:lang w:val="ru-BY"/>
-        </w:rPr>
-        <w:t>(</w:t>
-      </w:r>
-      <w:r>
-        <w:rPr>
-          <w:rFonts w:ascii="Consolas" w:hAnsi="Consolas" w:cs="Consolas"/>
-          <w:color w:val="000000"/>
-          <w:sz w:val="19"/>
-          <w:szCs w:val="19"/>
-          <w:lang w:val="ru-BY"/>
-        </w:rPr>
-        <w:t>1</w:t>
-      </w:r>
-      <w:r>
-        <w:rPr>
-          <w:rFonts w:ascii="Consolas" w:hAnsi="Consolas" w:cs="Consolas"/>
-          <w:color w:val="808080"/>
-          <w:sz w:val="19"/>
-          <w:szCs w:val="19"/>
-          <w:lang w:val="ru-BY"/>
-        </w:rPr>
-        <w:t>)</w:t>
-      </w:r>
-      <w:r>
-        <w:rPr>
-          <w:rFonts w:ascii="Consolas" w:hAnsi="Consolas" w:cs="Consolas"/>
-          <w:color w:val="000000"/>
-          <w:sz w:val="19"/>
-          <w:szCs w:val="19"/>
-          <w:lang w:val="ru-BY"/>
-        </w:rPr>
-        <w:t xml:space="preserve"> </w:t>
-      </w:r>
-      <w:r>
-        <w:rPr>
-          <w:rFonts w:ascii="Consolas" w:hAnsi="Consolas" w:cs="Consolas"/>
-          <w:color w:val="808080"/>
-          <w:sz w:val="19"/>
-          <w:szCs w:val="19"/>
-          <w:lang w:val="ru-BY"/>
-        </w:rPr>
-        <w:t>&lt;</w:t>
-      </w:r>
-      <w:r>
-        <w:rPr>
-          <w:rFonts w:ascii="Consolas" w:hAnsi="Consolas" w:cs="Consolas"/>
-          <w:color w:val="000000"/>
-          <w:sz w:val="19"/>
-          <w:szCs w:val="19"/>
-          <w:lang w:val="ru-BY"/>
-        </w:rPr>
-        <w:t xml:space="preserve"> 5 </w:t>
-      </w:r>
-      <w:r>
-        <w:rPr>
-          <w:rFonts w:ascii="Consolas" w:hAnsi="Consolas" w:cs="Consolas"/>
-          <w:color w:val="0000FF"/>
-          <w:sz w:val="19"/>
-          <w:szCs w:val="19"/>
-          <w:lang w:val="ru-BY"/>
-        </w:rPr>
-        <w:t>THEN</w:t>
-      </w:r>
-      <w:r>
-        <w:rPr>
-          <w:rFonts w:ascii="Consolas" w:hAnsi="Consolas" w:cs="Consolas"/>
-          <w:color w:val="000000"/>
-          <w:sz w:val="19"/>
-          <w:szCs w:val="19"/>
-          <w:lang w:val="ru-BY"/>
-        </w:rPr>
-        <w:t xml:space="preserve"> 1</w:t>
       </w:r>
     </w:p>
     <w:p>
@@ -694,7 +624,7 @@
           <w:szCs w:val="19"/>
           <w:lang w:val="ru-BY"/>
         </w:rPr>
-        <w:t>&gt;=</w:t>
+        <w:t>&lt;</w:t>
       </w:r>
       <w:r>
         <w:rPr>
@@ -709,96 +639,6 @@
       <w:r>
         <w:rPr>
           <w:rFonts w:ascii="Consolas" w:hAnsi="Consolas" w:cs="Consolas"/>
-          <w:color w:val="808080"/>
-          <w:sz w:val="19"/>
-          <w:szCs w:val="19"/>
-          <w:lang w:val="ru-BY"/>
-        </w:rPr>
-        <w:t>AND</w:t>
-      </w:r>
-      <w:r>
-        <w:rPr>
-          <w:rFonts w:ascii="Consolas" w:hAnsi="Consolas" w:cs="Consolas"/>
-          <w:color w:val="000000"/>
-          <w:sz w:val="19"/>
-          <w:szCs w:val="19"/>
-          <w:lang w:val="ru-BY"/>
-        </w:rPr>
-        <w:t xml:space="preserve"> </w:t>
-      </w:r>
-      <w:r>
-        <w:rPr>
-          <w:rFonts w:ascii="Consolas" w:hAnsi="Consolas" w:cs="Consolas"/>
-          <w:color w:val="FF00FF"/>
-          <w:sz w:val="19"/>
-          <w:szCs w:val="19"/>
-          <w:lang w:val="ru-BY"/>
-        </w:rPr>
-        <w:t>COUNT</w:t>
-      </w:r>
-      <w:r>
-        <w:rPr>
-          <w:rFonts w:ascii="Consolas" w:hAnsi="Consolas" w:cs="Consolas"/>
-          <w:color w:val="808080"/>
-          <w:sz w:val="19"/>
-          <w:szCs w:val="19"/>
-          <w:lang w:val="ru-BY"/>
-        </w:rPr>
-        <w:t>(</w:t>
-      </w:r>
-      <w:r>
-        <w:rPr>
-          <w:rFonts w:ascii="Consolas" w:hAnsi="Consolas" w:cs="Consolas"/>
-          <w:color w:val="000000"/>
-          <w:sz w:val="19"/>
-          <w:szCs w:val="19"/>
-          <w:lang w:val="ru-BY"/>
-        </w:rPr>
-        <w:t>1</w:t>
-      </w:r>
-      <w:r>
-        <w:rPr>
-          <w:rFonts w:ascii="Consolas" w:hAnsi="Consolas" w:cs="Consolas"/>
-          <w:color w:val="808080"/>
-          <w:sz w:val="19"/>
-          <w:szCs w:val="19"/>
-          <w:lang w:val="ru-BY"/>
-        </w:rPr>
-        <w:t>)</w:t>
-      </w:r>
-      <w:r>
-        <w:rPr>
-          <w:rFonts w:ascii="Consolas" w:hAnsi="Consolas" w:cs="Consolas"/>
-          <w:color w:val="000000"/>
-          <w:sz w:val="19"/>
-          <w:szCs w:val="19"/>
-          <w:lang w:val="ru-BY"/>
-        </w:rPr>
-        <w:t xml:space="preserve"> </w:t>
-      </w:r>
-      <w:r>
-        <w:rPr>
-          <w:rFonts w:ascii="Consolas" w:hAnsi="Consolas" w:cs="Consolas"/>
-          <w:color w:val="808080"/>
-          <w:sz w:val="19"/>
-          <w:szCs w:val="19"/>
-          <w:lang w:val="ru-BY"/>
-        </w:rPr>
-        <w:t>&lt;</w:t>
-      </w:r>
-      <w:r>
-        <w:rPr>
-          <w:rFonts w:ascii="Consolas" w:hAnsi="Consolas" w:cs="Consolas"/>
-          <w:color w:val="000000"/>
-          <w:sz w:val="19"/>
-          <w:szCs w:val="19"/>
-          <w:lang w:val="ru-BY"/>
-        </w:rPr>
-        <w:t xml:space="preserve"> 10 </w:t>
-      </w:r>
-      <w:r>
-        <w:rPr>
-          <w:rFonts w:ascii="Consolas" w:hAnsi="Consolas" w:cs="Consolas"/>
           <w:color w:val="0000FF"/>
           <w:sz w:val="19"/>
           <w:szCs w:val="19"/>
@@ -814,7 +654,7 @@
           <w:szCs w:val="19"/>
           <w:lang w:val="ru-BY"/>
         </w:rPr>
-        <w:t xml:space="preserve"> 2</w:t>
+        <w:t xml:space="preserve"> 1</w:t>
       </w:r>
     </w:p>
     <w:p>
@@ -849,17 +689,197 @@
           <w:szCs w:val="19"/>
           <w:lang w:val="ru-BY"/>
         </w:rPr>
-        <w:t>ELSE</w:t>
-      </w:r>
-      <w:r>
-        <w:rPr>
-          <w:rFonts w:ascii="Consolas" w:hAnsi="Consolas" w:cs="Consolas"/>
-          <w:color w:val="000000"/>
-          <w:sz w:val="19"/>
-          <w:szCs w:val="19"/>
-          <w:lang w:val="ru-BY"/>
-        </w:rPr>
-        <w:t xml:space="preserve"> 3</w:t>
+        <w:t>WHEN</w:t>
+      </w:r>
+      <w:r>
+        <w:rPr>
+          <w:rFonts w:ascii="Consolas" w:hAnsi="Consolas" w:cs="Consolas"/>
+          <w:color w:val="000000"/>
+          <w:sz w:val="19"/>
+          <w:szCs w:val="19"/>
+          <w:lang w:val="ru-BY"/>
+        </w:rPr>
+        <w:t xml:space="preserve"> </w:t>
+      </w:r>
+      <w:r>
+        <w:rPr>
+          <w:rFonts w:ascii="Consolas" w:hAnsi="Consolas" w:cs="Consolas"/>
+          <w:color w:val="FF00FF"/>
+          <w:sz w:val="19"/>
+          <w:szCs w:val="19"/>
+          <w:lang w:val="ru-BY"/>
+        </w:rPr>
+        <w:t>COUNT</w:t>
+      </w:r>
+      <w:r>
+        <w:rPr>
+          <w:rFonts w:ascii="Consolas" w:hAnsi="Consolas" w:cs="Consolas"/>
+          <w:color w:val="808080"/>
+          <w:sz w:val="19"/>
+          <w:szCs w:val="19"/>
+          <w:lang w:val="ru-BY"/>
+        </w:rPr>
+        <w:t>(</w:t>
+      </w:r>
+      <w:r>
+        <w:rPr>
+          <w:rFonts w:ascii="Consolas" w:hAnsi="Consolas" w:cs="Consolas"/>
+          <w:color w:val="000000"/>
+          <w:sz w:val="19"/>
+          <w:szCs w:val="19"/>
+          <w:lang w:val="ru-BY"/>
+        </w:rPr>
+        <w:t>1</w:t>
+      </w:r>
+      <w:r>
+        <w:rPr>
+          <w:rFonts w:ascii="Consolas" w:hAnsi="Consolas" w:cs="Consolas"/>
+          <w:color w:val="808080"/>
+          <w:sz w:val="19"/>
+          <w:szCs w:val="19"/>
+          <w:lang w:val="ru-BY"/>
+        </w:rPr>
+        <w:t>)</w:t>
+      </w:r>
+      <w:r>
+        <w:rPr>
+          <w:rFonts w:ascii="Consolas" w:hAnsi="Consolas" w:cs="Consolas"/>
+          <w:color w:val="000000"/>
+          <w:sz w:val="19"/>
+          <w:szCs w:val="19"/>
+          <w:lang w:val="ru-BY"/>
+        </w:rPr>
+        <w:t xml:space="preserve"> </w:t>
+      </w:r>
+      <w:r>
+        <w:rPr>
+          <w:rFonts w:ascii="Consolas" w:hAnsi="Consolas" w:cs="Consolas"/>
+          <w:color w:val="808080"/>
+          <w:sz w:val="19"/>
+          <w:szCs w:val="19"/>
+          <w:lang w:val="ru-BY"/>
+        </w:rPr>
+        <w:t>&gt;=</w:t>
+      </w:r>
+      <w:r>
+        <w:rPr>
+          <w:rFonts w:ascii="Consolas" w:hAnsi="Consolas" w:cs="Consolas"/>
+          <w:color w:val="000000"/>
+          <w:sz w:val="19"/>
+          <w:szCs w:val="19"/>
+          <w:lang w:val="ru-BY"/>
+        </w:rPr>
+        <w:t xml:space="preserve"> 5 </w:t>
+      </w:r>
+      <w:r>
+        <w:rPr>
+          <w:rFonts w:ascii="Consolas" w:hAnsi="Consolas" w:cs="Consolas"/>
+          <w:color w:val="808080"/>
+          <w:sz w:val="19"/>
+          <w:szCs w:val="19"/>
+          <w:lang w:val="ru-BY"/>
+        </w:rPr>
+        <w:t>AND</w:t>
+      </w:r>
+      <w:r>
+        <w:rPr>
+          <w:rFonts w:ascii="Consolas" w:hAnsi="Consolas" w:cs="Consolas"/>
+          <w:color w:val="000000"/>
+          <w:sz w:val="19"/>
+          <w:szCs w:val="19"/>
+          <w:lang w:val="ru-BY"/>
+        </w:rPr>
+        <w:t xml:space="preserve"> </w:t>
+      </w:r>
+      <w:r>
+        <w:rPr>
+          <w:rFonts w:ascii="Consolas" w:hAnsi="Consolas" w:cs="Consolas"/>
+          <w:color w:val="FF00FF"/>
+          <w:sz w:val="19"/>
+          <w:szCs w:val="19"/>
+          <w:lang w:val="ru-BY"/>
+        </w:rPr>
+        <w:t>COUNT</w:t>
+      </w:r>
+      <w:r>
+        <w:rPr>
+          <w:rFonts w:ascii="Consolas" w:hAnsi="Consolas" w:cs="Consolas"/>
+          <w:color w:val="808080"/>
+          <w:sz w:val="19"/>
+          <w:szCs w:val="19"/>
+          <w:lang w:val="ru-BY"/>
+        </w:rPr>
+        <w:t>(</w:t>
+      </w:r>
+      <w:r>
+        <w:rPr>
+          <w:rFonts w:ascii="Consolas" w:hAnsi="Consolas" w:cs="Consolas"/>
+          <w:color w:val="000000"/>
+          <w:sz w:val="19"/>
+          <w:szCs w:val="19"/>
+          <w:lang w:val="ru-BY"/>
+        </w:rPr>
+        <w:t>1</w:t>
+      </w:r>
+      <w:r>
+        <w:rPr>
+          <w:rFonts w:ascii="Consolas" w:hAnsi="Consolas" w:cs="Consolas"/>
+          <w:color w:val="808080"/>
+          <w:sz w:val="19"/>
+          <w:szCs w:val="19"/>
+          <w:lang w:val="ru-BY"/>
+        </w:rPr>
+        <w:t>)</w:t>
+      </w:r>
+      <w:r>
+        <w:rPr>
+          <w:rFonts w:ascii="Consolas" w:hAnsi="Consolas" w:cs="Consolas"/>
+          <w:color w:val="000000"/>
+          <w:sz w:val="19"/>
+          <w:szCs w:val="19"/>
+          <w:lang w:val="ru-BY"/>
+        </w:rPr>
+        <w:t xml:space="preserve"> </w:t>
+      </w:r>
+      <w:r>
+        <w:rPr>
+          <w:rFonts w:ascii="Consolas" w:hAnsi="Consolas" w:cs="Consolas"/>
+          <w:color w:val="808080"/>
+          <w:sz w:val="19"/>
+          <w:szCs w:val="19"/>
+          <w:lang w:val="ru-BY"/>
+        </w:rPr>
+        <w:t>&lt;</w:t>
+      </w:r>
+      <w:r>
+        <w:rPr>
+          <w:rFonts w:ascii="Consolas" w:hAnsi="Consolas" w:cs="Consolas"/>
+          <w:color w:val="000000"/>
+          <w:sz w:val="19"/>
+          <w:szCs w:val="19"/>
+          <w:lang w:val="ru-BY"/>
+        </w:rPr>
+        <w:t xml:space="preserve"> 10 </w:t>
+      </w:r>
+      <w:r>
+        <w:rPr>
+          <w:rFonts w:ascii="Consolas" w:hAnsi="Consolas" w:cs="Consolas"/>
+          <w:color w:val="0000FF"/>
+          <w:sz w:val="19"/>
+          <w:szCs w:val="19"/>
+          <w:lang w:val="ru-BY"/>
+        </w:rPr>
+        <w:t>THEN</w:t>
+      </w:r>
+      <w:r>
+        <w:rPr>
+          <w:rFonts w:ascii="Consolas" w:hAnsi="Consolas" w:cs="Consolas"/>
+          <w:color w:val="000000"/>
+          <w:sz w:val="19"/>
+          <w:szCs w:val="19"/>
+          <w:lang w:val="ru-BY"/>
+        </w:rPr>
+        <w:t xml:space="preserve"> 2</w:t>
       </w:r>
     </w:p>
     <w:p>
@@ -879,55 +899,33 @@
       <w:r>
         <w:rPr>
           <w:rFonts w:ascii="Consolas" w:hAnsi="Consolas" w:cs="Consolas"/>
+          <w:color w:val="000000"/>
+          <w:sz w:val="19"/>
+          <w:szCs w:val="19"/>
+          <w:lang w:val="ru-BY"/>
+        </w:rPr>
+        <w:tab/>
+      </w:r>
+      <w:r>
+        <w:rPr>
+          <w:rFonts w:ascii="Consolas" w:hAnsi="Consolas" w:cs="Consolas"/>
           <w:color w:val="0000FF"/>
           <w:sz w:val="19"/>
           <w:szCs w:val="19"/>
           <w:lang w:val="ru-BY"/>
         </w:rPr>
-        <w:t>END</w:t>
-      </w:r>
-      <w:r>
-        <w:rPr>
-          <w:rFonts w:ascii="Consolas" w:hAnsi="Consolas" w:cs="Consolas"/>
-          <w:color w:val="000000"/>
-          <w:sz w:val="19"/>
-          <w:szCs w:val="19"/>
-          <w:lang w:val="ru-BY"/>
-        </w:rPr>
-        <w:t xml:space="preserve"> </w:t>
-      </w:r>
-      <w:r>
-        <w:rPr>
-          <w:rFonts w:ascii="Consolas" w:hAnsi="Consolas" w:cs="Consolas"/>
-          <w:color w:val="0000FF"/>
-          <w:sz w:val="19"/>
-          <w:szCs w:val="19"/>
-          <w:lang w:val="ru-BY"/>
-        </w:rPr>
-        <w:t>AS</w:t>
-      </w:r>
-      <w:r>
-        <w:rPr>
-          <w:rFonts w:ascii="Consolas" w:hAnsi="Consolas" w:cs="Consolas"/>
-          <w:color w:val="000000"/>
-          <w:sz w:val="19"/>
-          <w:szCs w:val="19"/>
-          <w:lang w:val="ru-BY"/>
-        </w:rPr>
-        <w:t xml:space="preserve"> </w:t>
-      </w:r>
-      <w:proofErr w:type="spellStart"/>
-      <w:r>
-        <w:rPr>
-          <w:rFonts w:ascii="Consolas" w:hAnsi="Consolas" w:cs="Consolas"/>
-          <w:color w:val="000000"/>
-          <w:sz w:val="19"/>
-          <w:szCs w:val="19"/>
-          <w:lang w:val="ru-BY"/>
-        </w:rPr>
-        <w:t>rating</w:t>
-      </w:r>
-      <w:proofErr w:type="spellEnd"/>
+        <w:t>ELSE</w:t>
+      </w:r>
+      <w:r>
+        <w:rPr>
+          <w:rFonts w:ascii="Consolas" w:hAnsi="Consolas" w:cs="Consolas"/>
+          <w:color w:val="000000"/>
+          <w:sz w:val="19"/>
+          <w:szCs w:val="19"/>
+          <w:lang w:val="ru-BY"/>
+        </w:rPr>
+        <w:t xml:space="preserve"> 3</w:t>
+      </w:r>
     </w:p>
     <w:p>
       <w:pPr>
@@ -951,7 +949,7 @@
           <w:szCs w:val="19"/>
           <w:lang w:val="ru-BY"/>
         </w:rPr>
-        <w:t>FROM</w:t>
+        <w:t>END</w:t>
       </w:r>
       <w:r>
         <w:rPr>
@@ -963,6 +961,26 @@
         </w:rPr>
         <w:t xml:space="preserve"> </w:t>
       </w:r>
+      <w:r>
+        <w:rPr>
+          <w:rFonts w:ascii="Consolas" w:hAnsi="Consolas" w:cs="Consolas"/>
+          <w:color w:val="0000FF"/>
+          <w:sz w:val="19"/>
+          <w:szCs w:val="19"/>
+          <w:lang w:val="ru-BY"/>
+        </w:rPr>
+        <w:t>AS</w:t>
+      </w:r>
+      <w:r>
+        <w:rPr>
+          <w:rFonts w:ascii="Consolas" w:hAnsi="Consolas" w:cs="Consolas"/>
+          <w:color w:val="000000"/>
+          <w:sz w:val="19"/>
+          <w:szCs w:val="19"/>
+          <w:lang w:val="ru-BY"/>
+        </w:rPr>
+        <w:t xml:space="preserve"> </w:t>
+      </w:r>
       <w:proofErr w:type="spellStart"/>
       <w:r>
         <w:rPr>
@@ -972,7 +990,7 @@
           <w:szCs w:val="19"/>
           <w:lang w:val="ru-BY"/>
         </w:rPr>
-        <w:t>Sales</w:t>
+        <w:t>rating</w:t>
       </w:r>
       <w:proofErr w:type="spellEnd"/>
     </w:p>
@@ -998,7 +1016,7 @@
           <w:szCs w:val="19"/>
           <w:lang w:val="ru-BY"/>
         </w:rPr>
-        <w:t>GROUP</w:t>
+        <w:t>FROM</w:t>
       </w:r>
       <w:r>
         <w:rPr>
@@ -1010,26 +1028,6 @@
         </w:rPr>
         <w:t xml:space="preserve"> </w:t>
       </w:r>
-      <w:r>
-        <w:rPr>
-          <w:rFonts w:ascii="Consolas" w:hAnsi="Consolas" w:cs="Consolas"/>
-          <w:color w:val="0000FF"/>
-          <w:sz w:val="19"/>
-          <w:szCs w:val="19"/>
-          <w:lang w:val="ru-BY"/>
-        </w:rPr>
-        <w:t>BY</w:t>
-      </w:r>
-      <w:r>
-        <w:rPr>
-          <w:rFonts w:ascii="Consolas" w:hAnsi="Consolas" w:cs="Consolas"/>
-          <w:color w:val="000000"/>
-          <w:sz w:val="19"/>
-          <w:szCs w:val="19"/>
-          <w:lang w:val="ru-BY"/>
-        </w:rPr>
-        <w:t xml:space="preserve"> </w:t>
-      </w:r>
       <w:proofErr w:type="spellStart"/>
       <w:r>
         <w:rPr>
@@ -1039,39 +1037,7 @@
           <w:szCs w:val="19"/>
           <w:lang w:val="ru-BY"/>
         </w:rPr>
-        <w:t>SellerID</w:t>
-      </w:r>
-      <w:proofErr w:type="spellEnd"/>
-      <w:r>
-        <w:rPr>
-          <w:rFonts w:ascii="Consolas" w:hAnsi="Consolas" w:cs="Consolas"/>
-          <w:color w:val="808080"/>
-          <w:sz w:val="19"/>
-          <w:szCs w:val="19"/>
-          <w:lang w:val="ru-BY"/>
-        </w:rPr>
-        <w:t>,</w:t>
-      </w:r>
-      <w:r>
-        <w:rPr>
-          <w:rFonts w:ascii="Consolas" w:hAnsi="Consolas" w:cs="Consolas"/>
-          <w:color w:val="000000"/>
-          <w:sz w:val="19"/>
-          <w:szCs w:val="19"/>
-          <w:lang w:val="ru-BY"/>
-        </w:rPr>
-        <w:t xml:space="preserve"> </w:t>
-      </w:r>
-      <w:proofErr w:type="spellStart"/>
-      <w:r>
-        <w:rPr>
-          <w:rFonts w:ascii="Consolas" w:hAnsi="Consolas" w:cs="Consolas"/>
-          <w:color w:val="000000"/>
-          <w:sz w:val="19"/>
-          <w:szCs w:val="19"/>
-          <w:lang w:val="ru-BY"/>
-        </w:rPr>
-        <w:t>SaleDate</w:t>
+        <w:t>Sales</w:t>
       </w:r>
       <w:proofErr w:type="spellEnd"/>
     </w:p>
@@ -1092,23 +1058,87 @@
       <w:r>
         <w:rPr>
           <w:rFonts w:ascii="Consolas" w:hAnsi="Consolas" w:cs="Consolas"/>
+          <w:color w:val="0000FF"/>
+          <w:sz w:val="19"/>
+          <w:szCs w:val="19"/>
+          <w:lang w:val="ru-BY"/>
+        </w:rPr>
+        <w:t>GROUP</w:t>
+      </w:r>
+      <w:r>
+        <w:rPr>
+          <w:rFonts w:ascii="Consolas" w:hAnsi="Consolas" w:cs="Consolas"/>
+          <w:color w:val="000000"/>
+          <w:sz w:val="19"/>
+          <w:szCs w:val="19"/>
+          <w:lang w:val="ru-BY"/>
+        </w:rPr>
+        <w:t xml:space="preserve"> </w:t>
+      </w:r>
+      <w:r>
+        <w:rPr>
+          <w:rFonts w:ascii="Consolas" w:hAnsi="Consolas" w:cs="Consolas"/>
+          <w:color w:val="0000FF"/>
+          <w:sz w:val="19"/>
+          <w:szCs w:val="19"/>
+          <w:lang w:val="ru-BY"/>
+        </w:rPr>
+        <w:t>BY</w:t>
+      </w:r>
+      <w:r>
+        <w:rPr>
+          <w:rFonts w:ascii="Consolas" w:hAnsi="Consolas" w:cs="Consolas"/>
+          <w:color w:val="000000"/>
+          <w:sz w:val="19"/>
+          <w:szCs w:val="19"/>
+          <w:lang w:val="ru-BY"/>
+        </w:rPr>
+        <w:t xml:space="preserve"> </w:t>
+      </w:r>
+      <w:proofErr w:type="spellStart"/>
+      <w:r>
+        <w:rPr>
+          <w:rFonts w:ascii="Consolas" w:hAnsi="Consolas" w:cs="Consolas"/>
+          <w:color w:val="000000"/>
+          <w:sz w:val="19"/>
+          <w:szCs w:val="19"/>
+          <w:lang w:val="ru-BY"/>
+        </w:rPr>
+        <w:t>SellerID</w:t>
+      </w:r>
+      <w:proofErr w:type="spellEnd"/>
+      <w:r>
+        <w:rPr>
+          <w:rFonts w:ascii="Consolas" w:hAnsi="Consolas" w:cs="Consolas"/>
           <w:color w:val="808080"/>
           <w:sz w:val="19"/>
           <w:szCs w:val="19"/>
           <w:lang w:val="ru-BY"/>
         </w:rPr>
-        <w:t>)</w:t>
-      </w:r>
-      <w:r>
-        <w:rPr>
-          <w:rFonts w:ascii="Consolas" w:hAnsi="Consolas" w:cs="Consolas"/>
-          <w:color w:val="000000"/>
-          <w:sz w:val="19"/>
-          <w:szCs w:val="19"/>
-          <w:lang w:val="ru-BY"/>
-        </w:rPr>
-        <w:t xml:space="preserve"> t</w:t>
-      </w:r>
+        <w:t>,</w:t>
+      </w:r>
+      <w:r>
+        <w:rPr>
+          <w:rFonts w:ascii="Consolas" w:hAnsi="Consolas" w:cs="Consolas"/>
+          <w:color w:val="000000"/>
+          <w:sz w:val="19"/>
+          <w:szCs w:val="19"/>
+          <w:lang w:val="ru-BY"/>
+        </w:rPr>
+        <w:t xml:space="preserve"> </w:t>
+      </w:r>
+      <w:proofErr w:type="spellStart"/>
+      <w:r>
+        <w:rPr>
+          <w:rFonts w:ascii="Consolas" w:hAnsi="Consolas" w:cs="Consolas"/>
+          <w:color w:val="000000"/>
+          <w:sz w:val="19"/>
+          <w:szCs w:val="19"/>
+          <w:lang w:val="ru-BY"/>
+        </w:rPr>
+        <w:t>SaleDate</w:t>
+      </w:r>
+      <w:proofErr w:type="spellEnd"/>
     </w:p>
     <w:p>
       <w:pPr>
@@ -1132,132 +1162,18 @@
           <w:szCs w:val="19"/>
           <w:lang w:val="ru-BY"/>
         </w:rPr>
-        <w:t>JOIN</w:t>
-      </w:r>
-      <w:r>
-        <w:rPr>
-          <w:rFonts w:ascii="Consolas" w:hAnsi="Consolas" w:cs="Consolas"/>
-          <w:color w:val="000000"/>
-          <w:sz w:val="19"/>
-          <w:szCs w:val="19"/>
-          <w:lang w:val="ru-BY"/>
-        </w:rPr>
-        <w:t xml:space="preserve"> </w:t>
-      </w:r>
-      <w:proofErr w:type="spellStart"/>
-      <w:r>
-        <w:rPr>
-          <w:rFonts w:ascii="Consolas" w:hAnsi="Consolas" w:cs="Consolas"/>
-          <w:color w:val="000000"/>
-          <w:sz w:val="19"/>
-          <w:szCs w:val="19"/>
-          <w:lang w:val="ru-BY"/>
-        </w:rPr>
-        <w:t>Seller</w:t>
-      </w:r>
-      <w:proofErr w:type="spellEnd"/>
-      <w:r>
-        <w:rPr>
-          <w:rFonts w:ascii="Consolas" w:hAnsi="Consolas" w:cs="Consolas"/>
-          <w:color w:val="000000"/>
-          <w:sz w:val="19"/>
-          <w:szCs w:val="19"/>
-          <w:lang w:val="ru-BY"/>
-        </w:rPr>
-        <w:t xml:space="preserve"> s </w:t>
-      </w:r>
-      <w:r>
-        <w:rPr>
-          <w:rFonts w:ascii="Consolas" w:hAnsi="Consolas" w:cs="Consolas"/>
-          <w:color w:val="0000FF"/>
-          <w:sz w:val="19"/>
-          <w:szCs w:val="19"/>
-          <w:lang w:val="ru-BY"/>
-        </w:rPr>
-        <w:t>ON</w:t>
-      </w:r>
-      <w:r>
-        <w:rPr>
-          <w:rFonts w:ascii="Consolas" w:hAnsi="Consolas" w:cs="Consolas"/>
-          <w:color w:val="000000"/>
-          <w:sz w:val="19"/>
-          <w:szCs w:val="19"/>
-          <w:lang w:val="ru-BY"/>
-        </w:rPr>
-        <w:t xml:space="preserve"> s</w:t>
-      </w:r>
-      <w:r>
-        <w:rPr>
-          <w:rFonts w:ascii="Consolas" w:hAnsi="Consolas" w:cs="Consolas"/>
-          <w:color w:val="808080"/>
-          <w:sz w:val="19"/>
-          <w:szCs w:val="19"/>
-          <w:lang w:val="ru-BY"/>
-        </w:rPr>
-        <w:t>.</w:t>
-      </w:r>
-      <w:r>
-        <w:rPr>
-          <w:rFonts w:ascii="Consolas" w:hAnsi="Consolas" w:cs="Consolas"/>
-          <w:color w:val="000000"/>
-          <w:sz w:val="19"/>
-          <w:szCs w:val="19"/>
-          <w:lang w:val="ru-BY"/>
-        </w:rPr>
-        <w:t xml:space="preserve">ID </w:t>
-      </w:r>
-      <w:r>
-        <w:rPr>
-          <w:rFonts w:ascii="Consolas" w:hAnsi="Consolas" w:cs="Consolas"/>
-          <w:color w:val="808080"/>
-          <w:sz w:val="19"/>
-          <w:szCs w:val="19"/>
-          <w:lang w:val="ru-BY"/>
-        </w:rPr>
-        <w:t>=</w:t>
-      </w:r>
-      <w:r>
-        <w:rPr>
-          <w:rFonts w:ascii="Consolas" w:hAnsi="Consolas" w:cs="Consolas"/>
-          <w:color w:val="000000"/>
-          <w:sz w:val="19"/>
-          <w:szCs w:val="19"/>
-          <w:lang w:val="ru-BY"/>
-        </w:rPr>
-        <w:t xml:space="preserve"> </w:t>
-      </w:r>
-      <w:proofErr w:type="spellStart"/>
-      <w:r>
-        <w:rPr>
-          <w:rFonts w:ascii="Consolas" w:hAnsi="Consolas" w:cs="Consolas"/>
-          <w:color w:val="000000"/>
-          <w:sz w:val="19"/>
-          <w:szCs w:val="19"/>
-          <w:lang w:val="ru-BY"/>
-        </w:rPr>
-        <w:t>t</w:t>
-      </w:r>
-      <w:r>
-        <w:rPr>
-          <w:rFonts w:ascii="Consolas" w:hAnsi="Consolas" w:cs="Consolas"/>
-          <w:color w:val="808080"/>
-          <w:sz w:val="19"/>
-          <w:szCs w:val="19"/>
-          <w:lang w:val="ru-BY"/>
-        </w:rPr>
-        <w:t>.</w:t>
-      </w:r>
-      <w:r>
-        <w:rPr>
-          <w:rFonts w:ascii="Consolas" w:hAnsi="Consolas" w:cs="Consolas"/>
-          <w:color w:val="000000"/>
-          <w:sz w:val="19"/>
-          <w:szCs w:val="19"/>
-          <w:lang w:val="ru-BY"/>
-        </w:rPr>
-        <w:t>SellerID</w:t>
-      </w:r>
-      <w:proofErr w:type="spellEnd"/>
+        <w:t>)</w:t>
+      </w:r>
+      <w:r>
+        <w:rPr>
+          <w:rFonts w:ascii="Consolas" w:hAnsi="Consolas" w:cs="Consolas"/>
+          <w:color w:val="000000"/>
+          <w:sz w:val="19"/>
+          <w:szCs w:val="19"/>
+          <w:lang w:val="ru-BY"/>
+        </w:rPr>
+        <w:t xml:space="preserve"> t</w:t>
+      </w:r>
     </w:p>
     <w:p>
       <w:pPr>
@@ -1276,12 +1192,94 @@
       <w:r>
         <w:rPr>
           <w:rFonts w:ascii="Consolas" w:hAnsi="Consolas" w:cs="Consolas"/>
+          <w:color w:val="808080"/>
+          <w:sz w:val="19"/>
+          <w:szCs w:val="19"/>
+          <w:lang w:val="ru-BY"/>
+        </w:rPr>
+        <w:t>JOIN</w:t>
+      </w:r>
+      <w:r>
+        <w:rPr>
+          <w:rFonts w:ascii="Consolas" w:hAnsi="Consolas" w:cs="Consolas"/>
+          <w:color w:val="000000"/>
+          <w:sz w:val="19"/>
+          <w:szCs w:val="19"/>
+          <w:lang w:val="ru-BY"/>
+        </w:rPr>
+        <w:t xml:space="preserve"> </w:t>
+      </w:r>
+      <w:proofErr w:type="spellStart"/>
+      <w:r>
+        <w:rPr>
+          <w:rFonts w:ascii="Consolas" w:hAnsi="Consolas" w:cs="Consolas"/>
+          <w:color w:val="000000"/>
+          <w:sz w:val="19"/>
+          <w:szCs w:val="19"/>
+          <w:lang w:val="ru-BY"/>
+        </w:rPr>
+        <w:t>Seller</w:t>
+      </w:r>
+      <w:proofErr w:type="spellEnd"/>
+      <w:r>
+        <w:rPr>
+          <w:rFonts w:ascii="Consolas" w:hAnsi="Consolas" w:cs="Consolas"/>
+          <w:color w:val="000000"/>
+          <w:sz w:val="19"/>
+          <w:szCs w:val="19"/>
+          <w:lang w:val="ru-BY"/>
+        </w:rPr>
+        <w:t xml:space="preserve"> s </w:t>
+      </w:r>
+      <w:r>
+        <w:rPr>
+          <w:rFonts w:ascii="Consolas" w:hAnsi="Consolas" w:cs="Consolas"/>
           <w:color w:val="0000FF"/>
           <w:sz w:val="19"/>
           <w:szCs w:val="19"/>
           <w:lang w:val="ru-BY"/>
         </w:rPr>
-        <w:t>GROUP</w:t>
+        <w:t>ON</w:t>
+      </w:r>
+      <w:r>
+        <w:rPr>
+          <w:rFonts w:ascii="Consolas" w:hAnsi="Consolas" w:cs="Consolas"/>
+          <w:color w:val="000000"/>
+          <w:sz w:val="19"/>
+          <w:szCs w:val="19"/>
+          <w:lang w:val="ru-BY"/>
+        </w:rPr>
+        <w:t xml:space="preserve"> s</w:t>
+      </w:r>
+      <w:r>
+        <w:rPr>
+          <w:rFonts w:ascii="Consolas" w:hAnsi="Consolas" w:cs="Consolas"/>
+          <w:color w:val="808080"/>
+          <w:sz w:val="19"/>
+          <w:szCs w:val="19"/>
+          <w:lang w:val="ru-BY"/>
+        </w:rPr>
+        <w:t>.</w:t>
+      </w:r>
+      <w:r>
+        <w:rPr>
+          <w:rFonts w:ascii="Consolas" w:hAnsi="Consolas" w:cs="Consolas"/>
+          <w:color w:val="000000"/>
+          <w:sz w:val="19"/>
+          <w:szCs w:val="19"/>
+          <w:lang w:val="ru-BY"/>
+        </w:rPr>
+        <w:t xml:space="preserve">ID </w:t>
+      </w:r>
+      <w:r>
+        <w:rPr>
+          <w:rFonts w:ascii="Consolas" w:hAnsi="Consolas" w:cs="Consolas"/>
+          <w:color w:val="808080"/>
+          <w:sz w:val="19"/>
+          <w:szCs w:val="19"/>
+          <w:lang w:val="ru-BY"/>
+        </w:rPr>
+        <w:t>=</w:t>
       </w:r>
       <w:r>
         <w:rPr>
@@ -1293,26 +1291,6 @@
         </w:rPr>
         <w:t xml:space="preserve"> </w:t>
       </w:r>
-      <w:r>
-        <w:rPr>
-          <w:rFonts w:ascii="Consolas" w:hAnsi="Consolas" w:cs="Consolas"/>
-          <w:color w:val="0000FF"/>
-          <w:sz w:val="19"/>
-          <w:szCs w:val="19"/>
-          <w:lang w:val="ru-BY"/>
-        </w:rPr>
-        <w:t>BY</w:t>
-      </w:r>
-      <w:r>
-        <w:rPr>
-          <w:rFonts w:ascii="Consolas" w:hAnsi="Consolas" w:cs="Consolas"/>
-          <w:color w:val="000000"/>
-          <w:sz w:val="19"/>
-          <w:szCs w:val="19"/>
-          <w:lang w:val="ru-BY"/>
-        </w:rPr>
-        <w:t xml:space="preserve"> </w:t>
-      </w:r>
       <w:proofErr w:type="spellStart"/>
       <w:r>
         <w:rPr>
@@ -1322,9 +1300,8 @@
           <w:szCs w:val="19"/>
           <w:lang w:val="ru-BY"/>
         </w:rPr>
-        <w:t>FirstName</w:t>
-      </w:r>
-      <w:proofErr w:type="spellEnd"/>
+        <w:t>t</w:t>
+      </w:r>
       <w:r>
         <w:rPr>
           <w:rFonts w:ascii="Consolas" w:hAnsi="Consolas" w:cs="Consolas"/>
@@ -1333,33 +1310,35 @@
           <w:szCs w:val="19"/>
           <w:lang w:val="ru-BY"/>
         </w:rPr>
-        <w:t>,</w:t>
-      </w:r>
-      <w:r>
-        <w:rPr>
-          <w:rFonts w:ascii="Consolas" w:hAnsi="Consolas" w:cs="Consolas"/>
-          <w:color w:val="000000"/>
-          <w:sz w:val="19"/>
-          <w:szCs w:val="19"/>
-          <w:lang w:val="ru-BY"/>
-        </w:rPr>
-        <w:t xml:space="preserve"> </w:t>
-      </w:r>
-      <w:proofErr w:type="spellStart"/>
-      <w:r>
-        <w:rPr>
-          <w:rFonts w:ascii="Consolas" w:hAnsi="Consolas" w:cs="Consolas"/>
-          <w:color w:val="000000"/>
-          <w:sz w:val="19"/>
-          <w:szCs w:val="19"/>
-          <w:lang w:val="ru-BY"/>
-        </w:rPr>
-        <w:t>LastName</w:t>
+        <w:t>.</w:t>
+      </w:r>
+      <w:r>
+        <w:rPr>
+          <w:rFonts w:ascii="Consolas" w:hAnsi="Consolas" w:cs="Consolas"/>
+          <w:color w:val="000000"/>
+          <w:sz w:val="19"/>
+          <w:szCs w:val="19"/>
+          <w:lang w:val="ru-BY"/>
+        </w:rPr>
+        <w:t>SellerID</w:t>
       </w:r>
       <w:proofErr w:type="spellEnd"/>
     </w:p>
     <w:p>
       <w:pPr>
+        <w:autoSpaceDE w:val="0"/>
+        <w:autoSpaceDN w:val="0"/>
+        <w:adjustRightInd w:val="0"/>
+        <w:spacing w:after="0" w:line="240" w:lineRule="auto"/>
+        <w:rPr>
+          <w:rFonts w:ascii="Consolas" w:hAnsi="Consolas" w:cs="Consolas"/>
+          <w:color w:val="000000"/>
+          <w:sz w:val="19"/>
+          <w:szCs w:val="19"/>
+          <w:lang w:val="ru-BY"/>
+        </w:rPr>
+      </w:pPr>
+      <w:r>
         <w:rPr>
           <w:rFonts w:ascii="Consolas" w:hAnsi="Consolas" w:cs="Consolas"/>
           <w:color w:val="0000FF"/>
@@ -1367,7 +1346,18 @@
           <w:szCs w:val="19"/>
           <w:lang w:val="ru-BY"/>
         </w:rPr>
-      </w:pPr>
+        <w:t>GROUP</w:t>
+      </w:r>
+      <w:r>
+        <w:rPr>
+          <w:rFonts w:ascii="Consolas" w:hAnsi="Consolas" w:cs="Consolas"/>
+          <w:color w:val="000000"/>
+          <w:sz w:val="19"/>
+          <w:szCs w:val="19"/>
+          <w:lang w:val="ru-BY"/>
+        </w:rPr>
+        <w:t xml:space="preserve"> </w:t>
+      </w:r>
       <w:r>
         <w:rPr>
           <w:rFonts w:ascii="Consolas" w:hAnsi="Consolas" w:cs="Consolas"/>
@@ -1376,6 +1366,85 @@
           <w:szCs w:val="19"/>
           <w:lang w:val="ru-BY"/>
         </w:rPr>
+        <w:t>BY</w:t>
+      </w:r>
+      <w:r>
+        <w:rPr>
+          <w:rFonts w:ascii="Consolas" w:hAnsi="Consolas" w:cs="Consolas"/>
+          <w:color w:val="000000"/>
+          <w:sz w:val="19"/>
+          <w:szCs w:val="19"/>
+          <w:lang w:val="ru-BY"/>
+        </w:rPr>
+        <w:t xml:space="preserve"> </w:t>
+      </w:r>
+      <w:proofErr w:type="spellStart"/>
+      <w:r>
+        <w:rPr>
+          <w:rFonts w:ascii="Consolas" w:hAnsi="Consolas" w:cs="Consolas"/>
+          <w:color w:val="000000"/>
+          <w:sz w:val="19"/>
+          <w:szCs w:val="19"/>
+          <w:lang w:val="ru-BY"/>
+        </w:rPr>
+        <w:t>FirstName</w:t>
+      </w:r>
+      <w:proofErr w:type="spellEnd"/>
+      <w:r>
+        <w:rPr>
+          <w:rFonts w:ascii="Consolas" w:hAnsi="Consolas" w:cs="Consolas"/>
+          <w:color w:val="808080"/>
+          <w:sz w:val="19"/>
+          <w:szCs w:val="19"/>
+          <w:lang w:val="ru-BY"/>
+        </w:rPr>
+        <w:t>,</w:t>
+      </w:r>
+      <w:r>
+        <w:rPr>
+          <w:rFonts w:ascii="Consolas" w:hAnsi="Consolas" w:cs="Consolas"/>
+          <w:color w:val="000000"/>
+          <w:sz w:val="19"/>
+          <w:szCs w:val="19"/>
+          <w:lang w:val="ru-BY"/>
+        </w:rPr>
+        <w:t xml:space="preserve"> </w:t>
+      </w:r>
+      <w:proofErr w:type="spellStart"/>
+      <w:r>
+        <w:rPr>
+          <w:rFonts w:ascii="Consolas" w:hAnsi="Consolas" w:cs="Consolas"/>
+          <w:color w:val="000000"/>
+          <w:sz w:val="19"/>
+          <w:szCs w:val="19"/>
+          <w:lang w:val="ru-BY"/>
+        </w:rPr>
+        <w:t>LastName</w:t>
+      </w:r>
+      <w:proofErr w:type="spellEnd"/>
+    </w:p>
+    <w:p>
+      <w:pPr>
+        <w:autoSpaceDE w:val="0"/>
+        <w:autoSpaceDN w:val="0"/>
+        <w:adjustRightInd w:val="0"/>
+        <w:spacing w:after="0" w:line="240" w:lineRule="auto"/>
+        <w:rPr>
+          <w:rFonts w:ascii="Consolas" w:hAnsi="Consolas" w:cs="Consolas"/>
+          <w:color w:val="000000"/>
+          <w:sz w:val="19"/>
+          <w:szCs w:val="19"/>
+          <w:lang w:val="ru-BY"/>
+        </w:rPr>
+      </w:pPr>
+      <w:r>
+        <w:rPr>
+          <w:rFonts w:ascii="Consolas" w:hAnsi="Consolas" w:cs="Consolas"/>
+          <w:color w:val="0000FF"/>
+          <w:sz w:val="19"/>
+          <w:szCs w:val="19"/>
+          <w:lang w:val="ru-BY"/>
+        </w:rPr>
         <w:t>ORDER</w:t>
       </w:r>
       <w:r>
@@ -1439,6 +1508,89 @@
           <w:lang w:val="ru-BY"/>
         </w:rPr>
         <w:t>DESC</w:t>
+      </w:r>
+    </w:p>
+    <w:p>
+      <w:pPr>
+        <w:autoSpaceDE w:val="0"/>
+        <w:autoSpaceDN w:val="0"/>
+        <w:adjustRightInd w:val="0"/>
+        <w:spacing w:after="0" w:line="240" w:lineRule="auto"/>
+        <w:rPr>
+          <w:rFonts w:ascii="Consolas" w:hAnsi="Consolas" w:cs="Consolas"/>
+          <w:color w:val="000000"/>
+          <w:sz w:val="19"/>
+          <w:szCs w:val="19"/>
+          <w:lang w:val="ru-BY"/>
+        </w:rPr>
+      </w:pPr>
+    </w:p>
+    <w:p>
+      <w:pPr>
+        <w:rPr>
+          <w:noProof/>
+          <w:lang w:val="en-US"/>
+        </w:rPr>
+      </w:pPr>
+      <w:r>
+        <w:rPr>
+          <w:rFonts w:ascii="Consolas" w:hAnsi="Consolas" w:cs="Consolas"/>
+          <w:color w:val="0000FF"/>
+          <w:sz w:val="19"/>
+          <w:szCs w:val="19"/>
+          <w:lang w:val="ru-BY"/>
+        </w:rPr>
+        <w:t>SELECT</w:t>
+      </w:r>
+      <w:r>
+        <w:rPr>
+          <w:rFonts w:ascii="Consolas" w:hAnsi="Consolas" w:cs="Consolas"/>
+          <w:color w:val="000000"/>
+          <w:sz w:val="19"/>
+          <w:szCs w:val="19"/>
+          <w:lang w:val="ru-BY"/>
+        </w:rPr>
+        <w:t xml:space="preserve"> </w:t>
+      </w:r>
+      <w:r>
+        <w:rPr>
+          <w:rFonts w:ascii="Consolas" w:hAnsi="Consolas" w:cs="Consolas"/>
+          <w:color w:val="808080"/>
+          <w:sz w:val="19"/>
+          <w:szCs w:val="19"/>
+          <w:lang w:val="ru-BY"/>
+        </w:rPr>
+        <w:t>*</w:t>
+      </w:r>
+      <w:r>
+        <w:rPr>
+          <w:rFonts w:ascii="Consolas" w:hAnsi="Consolas" w:cs="Consolas"/>
+          <w:color w:val="000000"/>
+          <w:sz w:val="19"/>
+          <w:szCs w:val="19"/>
+          <w:lang w:val="ru-BY"/>
+        </w:rPr>
+        <w:t xml:space="preserve"> </w:t>
+      </w:r>
+      <w:r>
+        <w:rPr>
+          <w:rFonts w:ascii="Consolas" w:hAnsi="Consolas" w:cs="Consolas"/>
+          <w:color w:val="0000FF"/>
+          <w:sz w:val="19"/>
+          <w:szCs w:val="19"/>
+          <w:lang w:val="ru-BY"/>
+        </w:rPr>
+        <w:t>FROM</w:t>
+      </w:r>
+      <w:r>
+        <w:rPr>
+          <w:rFonts w:ascii="Consolas" w:hAnsi="Consolas" w:cs="Consolas"/>
+          <w:color w:val="000000"/>
+          <w:sz w:val="19"/>
+          <w:szCs w:val="19"/>
+          <w:lang w:val="ru-BY"/>
+        </w:rPr>
+        <w:t xml:space="preserve"> top50Sellers</w:t>
       </w:r>
       <w:bookmarkStart w:id="1" w:name="_GoBack"/>
       <w:bookmarkEnd w:id="1"/>
@@ -1454,10 +1606,10 @@
           <w:lang w:val="en-US"/>
         </w:rPr>
         <w:drawing>
-          <wp:inline distT="0" distB="0" distL="0" distR="0" wp14:anchorId="0A925549" wp14:editId="74FEB2A4">
-            <wp:extent cx="5995685" cy="4776717"/>
-            <wp:effectExtent l="0" t="0" r="5080" b="5080"/>
-            <wp:docPr id="4" name="Рисунок 4"/>
+          <wp:inline distT="0" distB="0" distL="0" distR="0" wp14:anchorId="52FF4EFE" wp14:editId="5CAA36CD">
+            <wp:extent cx="5902657" cy="3200400"/>
+            <wp:effectExtent l="0" t="0" r="3175" b="0"/>
+            <wp:docPr id="5" name="Рисунок 5"/>
             <wp:cNvGraphicFramePr>
               <a:graphicFrameLocks xmlns:a="http://schemas.openxmlformats.org/drawingml/2006/main" noChangeAspect="1"/>
             </wp:cNvGraphicFramePr>
@@ -1470,13 +1622,13 @@
                   </pic:nvPicPr>
                   <pic:blipFill rotWithShape="1">
                     <a:blip r:embed="rId5"/>
-                    <a:srcRect t="9648" r="40397" b="5931"/>
+                    <a:srcRect r="632" b="4215"/>
                     <a:stretch/>
                   </pic:blipFill>
                   <pic:spPr bwMode="auto">
                     <a:xfrm>
                       <a:off x="0" y="0"/>
-                      <a:ext cx="6002398" cy="4782065"/>
+                      <a:ext cx="5902877" cy="3200519"/>
                     </a:xfrm>
                     <a:prstGeom prst="rect">
                       <a:avLst/>
@@ -1546,7 +1698,6 @@
               <w:rPr>
                 <w:noProof/>
               </w:rPr>
-              <w:lastRenderedPageBreak/>
               <w:drawing>
                 <wp:inline distT="0" distB="0" distL="0" distR="0" wp14:anchorId="39E864A2" wp14:editId="23697ECF">
                   <wp:extent cx="2590800" cy="1771650"/>
@@ -1669,6 +1820,7 @@
               <w:rPr>
                 <w:noProof/>
               </w:rPr>
+              <w:lastRenderedPageBreak/>
               <w:drawing>
                 <wp:inline distT="0" distB="0" distL="0" distR="0" wp14:anchorId="53546A9A" wp14:editId="22A73B6B">
                   <wp:extent cx="2505075" cy="2525395"/>

</xml_diff>